<commit_message>
Issue aanmaken & Project overview
</commit_message>
<xml_diff>
--- a/Github uitleg.docx
+++ b/Github uitleg.docx
@@ -30,6 +30,13 @@
     </w:p>
     <w:sdt>
       <w:sdtPr>
+        <w:rPr>
+          <w:rFonts w:asciiTheme="minorHAnsi" w:eastAsiaTheme="minorHAnsi" w:hAnsiTheme="minorHAnsi" w:cstheme="minorBidi"/>
+          <w:color w:val="auto"/>
+          <w:sz w:val="22"/>
+          <w:szCs w:val="22"/>
+          <w:lang w:eastAsia="en-US"/>
+        </w:rPr>
         <w:id w:val="487143816"/>
         <w:docPartObj>
           <w:docPartGallery w:val="Table of Contents"/>
@@ -38,13 +45,8 @@
       </w:sdtPr>
       <w:sdtEndPr>
         <w:rPr>
-          <w:rFonts w:asciiTheme="minorHAnsi" w:eastAsiaTheme="minorHAnsi" w:hAnsiTheme="minorHAnsi" w:cstheme="minorBidi"/>
           <w:b/>
           <w:bCs/>
-          <w:color w:val="auto"/>
-          <w:sz w:val="22"/>
-          <w:szCs w:val="22"/>
-          <w:lang w:eastAsia="en-US"/>
         </w:rPr>
       </w:sdtEndPr>
       <w:sdtContent>
@@ -2379,10 +2381,7 @@
       </w:r>
       <w:proofErr w:type="spellEnd"/>
       <w:r>
-        <w:t xml:space="preserve"> selectie volg dan “</w:t>
-      </w:r>
-      <w:r>
-        <w:t xml:space="preserve">Ik mis een </w:t>
+        <w:t xml:space="preserve"> selectie volg dan “Ik mis een </w:t>
       </w:r>
       <w:proofErr w:type="spellStart"/>
       <w:r>
@@ -2390,10 +2389,7 @@
       </w:r>
       <w:proofErr w:type="spellEnd"/>
       <w:r>
-        <w:t xml:space="preserve"> die een collega wel heeft</w:t>
-      </w:r>
-      <w:r>
-        <w:t>” zie inhoudsopgave.</w:t>
+        <w:t xml:space="preserve"> die een collega wel heeft” zie inhoudsopgave.</w:t>
       </w:r>
     </w:p>
     <w:p>
@@ -3055,10 +3051,7 @@
       <w:bookmarkStart w:id="13" w:name="_Toc104813783"/>
       <w:proofErr w:type="spellStart"/>
       <w:r>
-        <w:t>R</w:t>
-      </w:r>
-      <w:r>
-        <w:t>epository</w:t>
+        <w:t>Repository</w:t>
       </w:r>
       <w:proofErr w:type="spellEnd"/>
       <w:r>
@@ -3086,10 +3079,7 @@
       <w:bookmarkStart w:id="14" w:name="_Toc104813784"/>
       <w:proofErr w:type="spellStart"/>
       <w:r>
-        <w:t>B</w:t>
-      </w:r>
-      <w:r>
-        <w:t>ranch</w:t>
+        <w:t>Branch</w:t>
       </w:r>
       <w:proofErr w:type="spellEnd"/>
       <w:r>
@@ -3117,10 +3107,7 @@
       <w:bookmarkStart w:id="15" w:name="_Toc104813785"/>
       <w:proofErr w:type="spellStart"/>
       <w:r>
-        <w:t>F</w:t>
-      </w:r>
-      <w:r>
-        <w:t>etch</w:t>
+        <w:t>Fetch</w:t>
       </w:r>
       <w:proofErr w:type="spellEnd"/>
       <w:r>
@@ -3211,38 +3198,20 @@
     <w:p>
       <w:pPr>
         <w:pStyle w:val="Kop2"/>
-        <w:rPr>
-          <w:lang w:val="en-US"/>
-        </w:rPr>
       </w:pPr>
       <w:bookmarkStart w:id="16" w:name="_Toc104813786"/>
       <w:r>
-        <w:rPr>
-          <w:lang w:val="en-US"/>
-        </w:rPr>
-        <w:t>pull request</w:t>
-      </w:r>
-      <w:r>
-        <w:rPr>
-          <w:lang w:val="en-US"/>
-        </w:rPr>
-        <w:t xml:space="preserve"> </w:t>
-      </w:r>
-      <w:r>
-        <w:rPr>
-          <w:lang w:val="en-US"/>
-        </w:rPr>
-        <w:t xml:space="preserve">/ </w:t>
-      </w:r>
-      <w:proofErr w:type="spellStart"/>
-      <w:r>
-        <w:rPr>
-          <w:lang w:val="en-US"/>
-        </w:rPr>
-        <w:t>samenvoegen</w:t>
+        <w:t xml:space="preserve">pull </w:t>
+      </w:r>
+      <w:proofErr w:type="spellStart"/>
+      <w:r>
+        <w:t>request</w:t>
+      </w:r>
+      <w:proofErr w:type="spellEnd"/>
+      <w:r>
+        <w:t xml:space="preserve"> / samenvoegen</w:t>
       </w:r>
       <w:bookmarkEnd w:id="16"/>
-      <w:proofErr w:type="spellEnd"/>
     </w:p>
     <w:p>
       <w:r>
@@ -3279,35 +3248,22 @@
     <w:p>
       <w:pPr>
         <w:pStyle w:val="Kop2"/>
-        <w:rPr>
-          <w:lang w:val="en-US"/>
-        </w:rPr>
       </w:pPr>
       <w:bookmarkStart w:id="17" w:name="_Toc104813787"/>
-      <w:r>
-        <w:rPr>
-          <w:lang w:val="en-US"/>
-        </w:rPr>
+      <w:proofErr w:type="spellStart"/>
+      <w:r>
         <w:t>commit</w:t>
       </w:r>
-      <w:r>
-        <w:rPr>
-          <w:lang w:val="en-US"/>
-        </w:rPr>
+      <w:proofErr w:type="spellEnd"/>
+      <w:r>
         <w:t xml:space="preserve"> / “even </w:t>
       </w:r>
       <w:proofErr w:type="spellStart"/>
       <w:r>
-        <w:rPr>
-          <w:lang w:val="en-US"/>
-        </w:rPr>
         <w:t>committen</w:t>
       </w:r>
       <w:proofErr w:type="spellEnd"/>
       <w:r>
-        <w:rPr>
-          <w:lang w:val="en-US"/>
-        </w:rPr>
         <w:t>”</w:t>
       </w:r>
       <w:bookmarkEnd w:id="17"/>
@@ -3503,10 +3459,10 @@
             <v:path o:extrusionok="f" gradientshapeok="t" o:connecttype="rect"/>
             <o:lock v:ext="edit" aspectratio="t"/>
           </v:shapetype>
-          <v:shape id="_x0000_i1027" type="#_x0000_t75" style="width:77.2pt;height:50.1pt" o:ole="">
+          <v:shape id="_x0000_i1025" type="#_x0000_t75" style="width:77.25pt;height:50.25pt" o:ole="">
             <v:imagedata r:id="rId21" o:title=""/>
           </v:shape>
-          <o:OLEObject Type="Embed" ProgID="Package" ShapeID="_x0000_i1027" DrawAspect="Icon" ObjectID="_1715427846" r:id="rId22"/>
+          <o:OLEObject Type="Embed" ProgID="Package" ShapeID="_x0000_i1025" DrawAspect="Icon" ObjectID="_1715584650" r:id="rId22"/>
         </w:object>
       </w:r>
     </w:p>
@@ -3575,10 +3531,10 @@
     <w:p>
       <w:r>
         <w:object w:dxaOrig="1544" w:dyaOrig="998" w14:anchorId="2606295C">
-          <v:shape id="_x0000_i1028" type="#_x0000_t75" style="width:77.2pt;height:50.1pt" o:ole="">
+          <v:shape id="_x0000_i1026" type="#_x0000_t75" style="width:77.25pt;height:50.25pt" o:ole="">
             <v:imagedata r:id="rId24" o:title=""/>
           </v:shape>
-          <o:OLEObject Type="Embed" ProgID="Package" ShapeID="_x0000_i1028" DrawAspect="Icon" ObjectID="_1715427847" r:id="rId25"/>
+          <o:OLEObject Type="Embed" ProgID="Package" ShapeID="_x0000_i1026" DrawAspect="Icon" ObjectID="_1715584651" r:id="rId25"/>
         </w:object>
       </w:r>
     </w:p>
@@ -3643,10 +3599,10 @@
     <w:p>
       <w:r>
         <w:object w:dxaOrig="1544" w:dyaOrig="998" w14:anchorId="22A5524C">
-          <v:shape id="_x0000_i1029" type="#_x0000_t75" style="width:77.2pt;height:50.1pt" o:ole="">
+          <v:shape id="_x0000_i1027" type="#_x0000_t75" style="width:77.25pt;height:50.25pt" o:ole="">
             <v:imagedata r:id="rId27" o:title=""/>
           </v:shape>
-          <o:OLEObject Type="Embed" ProgID="Package" ShapeID="_x0000_i1029" DrawAspect="Icon" ObjectID="_1715427848" r:id="rId28"/>
+          <o:OLEObject Type="Embed" ProgID="Package" ShapeID="_x0000_i1027" DrawAspect="Icon" ObjectID="_1715584652" r:id="rId28"/>
         </w:object>
       </w:r>
     </w:p>
@@ -3712,9 +3668,366 @@
     </w:p>
     <w:p/>
     <w:p/>
+    <w:p>
+      <w:r>
+        <w:br w:type="page"/>
+      </w:r>
+    </w:p>
+    <w:p>
+      <w:pPr>
+        <w:pStyle w:val="Kop3"/>
+      </w:pPr>
+      <w:r>
+        <w:lastRenderedPageBreak/>
+        <w:t>Issue aanmaken</w:t>
+      </w:r>
+    </w:p>
+    <w:p>
+      <w:r>
+        <w:rPr>
+          <w:noProof/>
+        </w:rPr>
+        <w:drawing>
+          <wp:inline distT="0" distB="0" distL="0" distR="0" wp14:anchorId="46B69FFF" wp14:editId="37341E62">
+            <wp:extent cx="5760720" cy="509905"/>
+            <wp:effectExtent l="0" t="0" r="0" b="4445"/>
+            <wp:docPr id="20" name="Afbeelding 20"/>
+            <wp:cNvGraphicFramePr>
+              <a:graphicFrameLocks xmlns:a="http://schemas.openxmlformats.org/drawingml/2006/main" noChangeAspect="1"/>
+            </wp:cNvGraphicFramePr>
+            <a:graphic xmlns:a="http://schemas.openxmlformats.org/drawingml/2006/main">
+              <a:graphicData uri="http://schemas.openxmlformats.org/drawingml/2006/picture">
+                <pic:pic xmlns:pic="http://schemas.openxmlformats.org/drawingml/2006/picture">
+                  <pic:nvPicPr>
+                    <pic:cNvPr id="1" name=""/>
+                    <pic:cNvPicPr/>
+                  </pic:nvPicPr>
+                  <pic:blipFill>
+                    <a:blip r:embed="rId30"/>
+                    <a:stretch>
+                      <a:fillRect/>
+                    </a:stretch>
+                  </pic:blipFill>
+                  <pic:spPr>
+                    <a:xfrm>
+                      <a:off x="0" y="0"/>
+                      <a:ext cx="5760720" cy="509905"/>
+                    </a:xfrm>
+                    <a:prstGeom prst="rect">
+                      <a:avLst/>
+                    </a:prstGeom>
+                  </pic:spPr>
+                </pic:pic>
+              </a:graphicData>
+            </a:graphic>
+          </wp:inline>
+        </w:drawing>
+      </w:r>
+    </w:p>
+    <w:p>
+      <w:r>
+        <w:t xml:space="preserve">Selecteer de juiste </w:t>
+      </w:r>
+      <w:proofErr w:type="spellStart"/>
+      <w:r>
+        <w:t>repo</w:t>
+      </w:r>
+      <w:proofErr w:type="spellEnd"/>
+      <w:r>
+        <w:t xml:space="preserve"> en klik op Ctrl + I</w:t>
+      </w:r>
+    </w:p>
+    <w:p>
+      <w:r>
+        <w:rPr>
+          <w:noProof/>
+        </w:rPr>
+        <w:drawing>
+          <wp:inline distT="0" distB="0" distL="0" distR="0" wp14:anchorId="0B5B22B3" wp14:editId="1C86C1B8">
+            <wp:extent cx="5760720" cy="2952115"/>
+            <wp:effectExtent l="0" t="0" r="0" b="635"/>
+            <wp:docPr id="23" name="Afbeelding 23" descr="Afbeelding met tekst, schermafbeelding, monitor&#10;&#10;Automatisch gegenereerde beschrijving"/>
+            <wp:cNvGraphicFramePr>
+              <a:graphicFrameLocks xmlns:a="http://schemas.openxmlformats.org/drawingml/2006/main" noChangeAspect="1"/>
+            </wp:cNvGraphicFramePr>
+            <a:graphic xmlns:a="http://schemas.openxmlformats.org/drawingml/2006/main">
+              <a:graphicData uri="http://schemas.openxmlformats.org/drawingml/2006/picture">
+                <pic:pic xmlns:pic="http://schemas.openxmlformats.org/drawingml/2006/picture">
+                  <pic:nvPicPr>
+                    <pic:cNvPr id="23" name="Afbeelding 23" descr="Afbeelding met tekst, schermafbeelding, monitor&#10;&#10;Automatisch gegenereerde beschrijving"/>
+                    <pic:cNvPicPr/>
+                  </pic:nvPicPr>
+                  <pic:blipFill>
+                    <a:blip r:embed="rId31"/>
+                    <a:stretch>
+                      <a:fillRect/>
+                    </a:stretch>
+                  </pic:blipFill>
+                  <pic:spPr>
+                    <a:xfrm>
+                      <a:off x="0" y="0"/>
+                      <a:ext cx="5760720" cy="2952115"/>
+                    </a:xfrm>
+                    <a:prstGeom prst="rect">
+                      <a:avLst/>
+                    </a:prstGeom>
+                  </pic:spPr>
+                </pic:pic>
+              </a:graphicData>
+            </a:graphic>
+          </wp:inline>
+        </w:drawing>
+      </w:r>
+    </w:p>
+    <w:p>
+      <w:r>
+        <w:t>Vul vervolgens het issue in, wat is er mis? Etc.</w:t>
+      </w:r>
+    </w:p>
+    <w:p/>
+    <w:p>
+      <w:r>
+        <w:rPr>
+          <w:noProof/>
+        </w:rPr>
+        <w:drawing>
+          <wp:inline distT="0" distB="0" distL="0" distR="0" wp14:anchorId="0A7BA65F" wp14:editId="49D44C8C">
+            <wp:extent cx="5760720" cy="1884680"/>
+            <wp:effectExtent l="0" t="0" r="0" b="1270"/>
+            <wp:docPr id="24" name="Afbeelding 24" descr="Afbeelding met tekst&#10;&#10;Automatisch gegenereerde beschrijving"/>
+            <wp:cNvGraphicFramePr>
+              <a:graphicFrameLocks xmlns:a="http://schemas.openxmlformats.org/drawingml/2006/main" noChangeAspect="1"/>
+            </wp:cNvGraphicFramePr>
+            <a:graphic xmlns:a="http://schemas.openxmlformats.org/drawingml/2006/main">
+              <a:graphicData uri="http://schemas.openxmlformats.org/drawingml/2006/picture">
+                <pic:pic xmlns:pic="http://schemas.openxmlformats.org/drawingml/2006/picture">
+                  <pic:nvPicPr>
+                    <pic:cNvPr id="24" name="Afbeelding 24" descr="Afbeelding met tekst&#10;&#10;Automatisch gegenereerde beschrijving"/>
+                    <pic:cNvPicPr/>
+                  </pic:nvPicPr>
+                  <pic:blipFill>
+                    <a:blip r:embed="rId32"/>
+                    <a:stretch>
+                      <a:fillRect/>
+                    </a:stretch>
+                  </pic:blipFill>
+                  <pic:spPr>
+                    <a:xfrm>
+                      <a:off x="0" y="0"/>
+                      <a:ext cx="5760720" cy="1884680"/>
+                    </a:xfrm>
+                    <a:prstGeom prst="rect">
+                      <a:avLst/>
+                    </a:prstGeom>
+                  </pic:spPr>
+                </pic:pic>
+              </a:graphicData>
+            </a:graphic>
+          </wp:inline>
+        </w:drawing>
+      </w:r>
+    </w:p>
+    <w:p>
+      <w:r>
+        <w:t xml:space="preserve">Vul de juiste labels &amp; project in &amp; </w:t>
+      </w:r>
+      <w:proofErr w:type="spellStart"/>
+      <w:r>
+        <w:t>submit</w:t>
+      </w:r>
+      <w:proofErr w:type="spellEnd"/>
+      <w:r>
+        <w:t>.</w:t>
+      </w:r>
+    </w:p>
     <w:p/>
     <w:p/>
+    <w:p>
+      <w:r>
+        <w:br w:type="page"/>
+      </w:r>
+    </w:p>
+    <w:p>
+      <w:pPr>
+        <w:pStyle w:val="Kop3"/>
+      </w:pPr>
+      <w:r>
+        <w:lastRenderedPageBreak/>
+        <w:t xml:space="preserve">Project </w:t>
+      </w:r>
+      <w:proofErr w:type="spellStart"/>
+      <w:r>
+        <w:t>overview</w:t>
+      </w:r>
+      <w:proofErr w:type="spellEnd"/>
+    </w:p>
+    <w:p>
+      <w:r>
+        <w:rPr>
+          <w:noProof/>
+        </w:rPr>
+        <w:drawing>
+          <wp:inline distT="0" distB="0" distL="0" distR="0" wp14:anchorId="57B72BFD" wp14:editId="291F6B38">
+            <wp:extent cx="2781300" cy="361950"/>
+            <wp:effectExtent l="0" t="0" r="0" b="0"/>
+            <wp:docPr id="25" name="Afbeelding 25"/>
+            <wp:cNvGraphicFramePr>
+              <a:graphicFrameLocks xmlns:a="http://schemas.openxmlformats.org/drawingml/2006/main" noChangeAspect="1"/>
+            </wp:cNvGraphicFramePr>
+            <a:graphic xmlns:a="http://schemas.openxmlformats.org/drawingml/2006/main">
+              <a:graphicData uri="http://schemas.openxmlformats.org/drawingml/2006/picture">
+                <pic:pic xmlns:pic="http://schemas.openxmlformats.org/drawingml/2006/picture">
+                  <pic:nvPicPr>
+                    <pic:cNvPr id="1" name=""/>
+                    <pic:cNvPicPr/>
+                  </pic:nvPicPr>
+                  <pic:blipFill>
+                    <a:blip r:embed="rId33"/>
+                    <a:stretch>
+                      <a:fillRect/>
+                    </a:stretch>
+                  </pic:blipFill>
+                  <pic:spPr>
+                    <a:xfrm>
+                      <a:off x="0" y="0"/>
+                      <a:ext cx="2781300" cy="361950"/>
+                    </a:xfrm>
+                    <a:prstGeom prst="rect">
+                      <a:avLst/>
+                    </a:prstGeom>
+                  </pic:spPr>
+                </pic:pic>
+              </a:graphicData>
+            </a:graphic>
+          </wp:inline>
+        </w:drawing>
+      </w:r>
+    </w:p>
+    <w:p>
+      <w:r>
+        <w:t xml:space="preserve">Open de </w:t>
+      </w:r>
+      <w:proofErr w:type="spellStart"/>
+      <w:r>
+        <w:t>github</w:t>
+      </w:r>
+      <w:proofErr w:type="spellEnd"/>
+      <w:r>
+        <w:t xml:space="preserve"> op je web browser. </w:t>
+      </w:r>
+    </w:p>
     <w:p/>
+    <w:p>
+      <w:r>
+        <w:rPr>
+          <w:noProof/>
+        </w:rPr>
+        <w:drawing>
+          <wp:inline distT="0" distB="0" distL="0" distR="0" wp14:anchorId="5D2FD19C" wp14:editId="22461B98">
+            <wp:extent cx="5760720" cy="339090"/>
+            <wp:effectExtent l="0" t="0" r="0" b="3810"/>
+            <wp:docPr id="26" name="Afbeelding 26"/>
+            <wp:cNvGraphicFramePr>
+              <a:graphicFrameLocks xmlns:a="http://schemas.openxmlformats.org/drawingml/2006/main" noChangeAspect="1"/>
+            </wp:cNvGraphicFramePr>
+            <a:graphic xmlns:a="http://schemas.openxmlformats.org/drawingml/2006/main">
+              <a:graphicData uri="http://schemas.openxmlformats.org/drawingml/2006/picture">
+                <pic:pic xmlns:pic="http://schemas.openxmlformats.org/drawingml/2006/picture">
+                  <pic:nvPicPr>
+                    <pic:cNvPr id="1" name=""/>
+                    <pic:cNvPicPr/>
+                  </pic:nvPicPr>
+                  <pic:blipFill>
+                    <a:blip r:embed="rId34"/>
+                    <a:stretch>
+                      <a:fillRect/>
+                    </a:stretch>
+                  </pic:blipFill>
+                  <pic:spPr>
+                    <a:xfrm>
+                      <a:off x="0" y="0"/>
+                      <a:ext cx="5760720" cy="339090"/>
+                    </a:xfrm>
+                    <a:prstGeom prst="rect">
+                      <a:avLst/>
+                    </a:prstGeom>
+                  </pic:spPr>
+                </pic:pic>
+              </a:graphicData>
+            </a:graphic>
+          </wp:inline>
+        </w:drawing>
+      </w:r>
+    </w:p>
+    <w:p>
+      <w:r>
+        <w:t xml:space="preserve">Ga naar </w:t>
+      </w:r>
+      <w:proofErr w:type="spellStart"/>
+      <w:r>
+        <w:t>projects</w:t>
+      </w:r>
+      <w:proofErr w:type="spellEnd"/>
+      <w:r>
+        <w:t>.</w:t>
+      </w:r>
+    </w:p>
+    <w:p/>
+    <w:p>
+      <w:r>
+        <w:rPr>
+          <w:noProof/>
+        </w:rPr>
+        <w:drawing>
+          <wp:inline distT="0" distB="0" distL="0" distR="0" wp14:anchorId="32299C6E" wp14:editId="4536BF5E">
+            <wp:extent cx="5760720" cy="1060450"/>
+            <wp:effectExtent l="0" t="0" r="0" b="6350"/>
+            <wp:docPr id="27" name="Afbeelding 27"/>
+            <wp:cNvGraphicFramePr>
+              <a:graphicFrameLocks xmlns:a="http://schemas.openxmlformats.org/drawingml/2006/main" noChangeAspect="1"/>
+            </wp:cNvGraphicFramePr>
+            <a:graphic xmlns:a="http://schemas.openxmlformats.org/drawingml/2006/main">
+              <a:graphicData uri="http://schemas.openxmlformats.org/drawingml/2006/picture">
+                <pic:pic xmlns:pic="http://schemas.openxmlformats.org/drawingml/2006/picture">
+                  <pic:nvPicPr>
+                    <pic:cNvPr id="1" name=""/>
+                    <pic:cNvPicPr/>
+                  </pic:nvPicPr>
+                  <pic:blipFill>
+                    <a:blip r:embed="rId35"/>
+                    <a:stretch>
+                      <a:fillRect/>
+                    </a:stretch>
+                  </pic:blipFill>
+                  <pic:spPr>
+                    <a:xfrm>
+                      <a:off x="0" y="0"/>
+                      <a:ext cx="5760720" cy="1060450"/>
+                    </a:xfrm>
+                    <a:prstGeom prst="rect">
+                      <a:avLst/>
+                    </a:prstGeom>
+                  </pic:spPr>
+                </pic:pic>
+              </a:graphicData>
+            </a:graphic>
+          </wp:inline>
+        </w:drawing>
+      </w:r>
+    </w:p>
+    <w:p>
+      <w:r>
+        <w:t xml:space="preserve">Werkflow is ons project dat altijd zal doorlopen, hier gaan we huidige issues in tracken. Dit staat dus los van alle projecten. Dit is dus een </w:t>
+      </w:r>
+      <w:proofErr w:type="spellStart"/>
+      <w:r>
+        <w:t>overview</w:t>
+      </w:r>
+      <w:proofErr w:type="spellEnd"/>
+      <w:r>
+        <w:t xml:space="preserve">. </w:t>
+      </w:r>
+    </w:p>
     <w:p>
       <w:pPr>
         <w:rPr>
@@ -3915,43 +4228,84 @@
       </w:r>
     </w:p>
     <w:p>
-      <w:r>
+      <w:pPr>
+        <w:rPr>
+          <w:lang w:val="en-US"/>
+        </w:rPr>
+      </w:pPr>
+      <w:r>
+        <w:rPr>
+          <w:lang w:val="en-US"/>
+        </w:rPr>
         <w:t>Begin met:</w:t>
       </w:r>
     </w:p>
     <w:p>
-      <w:hyperlink r:id="rId30" w:history="1">
+      <w:pPr>
+        <w:rPr>
+          <w:lang w:val="en-US"/>
+        </w:rPr>
+      </w:pPr>
+      <w:hyperlink r:id="rId36" w:history="1">
         <w:r>
           <w:rPr>
             <w:rStyle w:val="Hyperlink"/>
+            <w:lang w:val="en-US"/>
           </w:rPr>
           <w:t>https://www.youtube.com/watch?v=iv8rSLsi1xo</w:t>
         </w:r>
       </w:hyperlink>
     </w:p>
-    <w:p/>
-    <w:p>
-      <w:proofErr w:type="spellStart"/>
-      <w:r>
-        <w:t>advanced</w:t>
-      </w:r>
-      <w:proofErr w:type="spellEnd"/>
-      <w:r>
-        <w:t xml:space="preserve"> guide:</w:t>
-      </w:r>
-    </w:p>
-    <w:p>
-      <w:hyperlink r:id="rId31" w:history="1">
+    <w:p>
+      <w:pPr>
+        <w:rPr>
+          <w:lang w:val="en-US"/>
+        </w:rPr>
+      </w:pPr>
+    </w:p>
+    <w:p>
+      <w:pPr>
+        <w:rPr>
+          <w:lang w:val="en-US"/>
+        </w:rPr>
+      </w:pPr>
+      <w:r>
+        <w:rPr>
+          <w:lang w:val="en-US"/>
+        </w:rPr>
+        <w:t>advanced guide:</w:t>
+      </w:r>
+    </w:p>
+    <w:p>
+      <w:pPr>
+        <w:rPr>
+          <w:lang w:val="en-US"/>
+        </w:rPr>
+      </w:pPr>
+      <w:hyperlink r:id="rId37" w:history="1">
         <w:r>
           <w:rPr>
             <w:rStyle w:val="Hyperlink"/>
+            <w:lang w:val="en-US"/>
           </w:rPr>
           <w:t>https://www.youtube.com/watch?v=77W2JSL7-r8</w:t>
         </w:r>
       </w:hyperlink>
     </w:p>
-    <w:p/>
-    <w:p/>
+    <w:p>
+      <w:pPr>
+        <w:rPr>
+          <w:lang w:val="en-US"/>
+        </w:rPr>
+      </w:pPr>
+    </w:p>
+    <w:p>
+      <w:pPr>
+        <w:rPr>
+          <w:lang w:val="en-US"/>
+        </w:rPr>
+      </w:pPr>
+    </w:p>
     <w:sectPr>
       <w:pgSz w:w="11906" w:h="16838"/>
       <w:pgMar w:top="1417" w:right="1417" w:bottom="1417" w:left="1417" w:header="708" w:footer="708" w:gutter="0"/>

</xml_diff>